<commit_message>
Lucru la Etapa1 pasii 1-7
</commit_message>
<xml_diff>
--- a/docs/Etapa0.docx
+++ b/docs/Etapa0.docx
@@ -955,7 +955,25 @@
           <w:sz w:val="24"/>
           <w:szCs w:val="24"/>
         </w:rPr>
-        <w:t xml:space="preserve">, </w:t>
+        <w:t xml:space="preserve"> </w:t>
+      </w:r>
+      <w:proofErr w:type="spellStart"/>
+      <w:r>
+        <w:rPr>
+          <w:rFonts w:ascii="Times New Roman" w:hAnsi="Times New Roman" w:cs="Times New Roman"/>
+          <w:sz w:val="24"/>
+          <w:szCs w:val="24"/>
+        </w:rPr>
+        <w:t>si</w:t>
+      </w:r>
+      <w:proofErr w:type="spellEnd"/>
+      <w:r>
+        <w:rPr>
+          <w:rFonts w:ascii="Times New Roman" w:hAnsi="Times New Roman" w:cs="Times New Roman"/>
+          <w:sz w:val="24"/>
+          <w:szCs w:val="24"/>
+        </w:rPr>
+        <w:t xml:space="preserve"> </w:t>
       </w:r>
       <w:proofErr w:type="spellStart"/>
       <w:r>
@@ -966,42 +984,8 @@
         </w:rPr>
         <w:t>monitoare</w:t>
       </w:r>
-      <w:proofErr w:type="spellEnd"/>
-      <w:r>
-        <w:rPr>
-          <w:rFonts w:ascii="Times New Roman" w:hAnsi="Times New Roman" w:cs="Times New Roman"/>
-          <w:sz w:val="24"/>
-          <w:szCs w:val="24"/>
-        </w:rPr>
-        <w:t xml:space="preserve"> </w:t>
-      </w:r>
-      <w:proofErr w:type="spellStart"/>
-      <w:r>
-        <w:rPr>
-          <w:rFonts w:ascii="Times New Roman" w:hAnsi="Times New Roman" w:cs="Times New Roman"/>
-          <w:sz w:val="24"/>
-          <w:szCs w:val="24"/>
-        </w:rPr>
-        <w:t>si</w:t>
-      </w:r>
-      <w:proofErr w:type="spellEnd"/>
-      <w:r>
-        <w:rPr>
-          <w:rFonts w:ascii="Times New Roman" w:hAnsi="Times New Roman" w:cs="Times New Roman"/>
-          <w:sz w:val="24"/>
-          <w:szCs w:val="24"/>
-        </w:rPr>
-        <w:t xml:space="preserve"> </w:t>
-      </w:r>
-      <w:proofErr w:type="spellStart"/>
-      <w:r>
-        <w:rPr>
-          <w:rFonts w:ascii="Times New Roman" w:hAnsi="Times New Roman" w:cs="Times New Roman"/>
-          <w:sz w:val="24"/>
-          <w:szCs w:val="24"/>
-        </w:rPr>
-        <w:t>mousepad-uri</w:t>
-      </w:r>
+      <w:bookmarkStart w:id="0" w:name="_GoBack"/>
+      <w:bookmarkEnd w:id="0"/>
       <w:proofErr w:type="spellEnd"/>
     </w:p>
     <w:p>
@@ -3610,8 +3594,6 @@
         </w:rPr>
         <w:t>:</w:t>
       </w:r>
-      <w:bookmarkStart w:id="0" w:name="_GoBack"/>
-      <w:bookmarkEnd w:id="0"/>
     </w:p>
     <w:p>
       <w:pPr>
@@ -3797,6 +3779,7 @@
   <w:style w:type="character" w:default="1" w:styleId="DefaultParagraphFont">
     <w:name w:val="Default Paragraph Font"/>
     <w:uiPriority w:val="1"/>
+    <w:semiHidden/>
     <w:unhideWhenUsed/>
   </w:style>
   <w:style w:type="table" w:default="1" w:styleId="TableNormal">
@@ -3986,6 +3969,7 @@
   <w:style w:type="character" w:default="1" w:styleId="DefaultParagraphFont">
     <w:name w:val="Default Paragraph Font"/>
     <w:uiPriority w:val="1"/>
+    <w:semiHidden/>
     <w:unhideWhenUsed/>
   </w:style>
   <w:style w:type="table" w:default="1" w:styleId="TableNormal">

</xml_diff>

<commit_message>
etapa0 modificare denumire pagini
</commit_message>
<xml_diff>
--- a/docs/Etapa0.docx
+++ b/docs/Etapa0.docx
@@ -2820,7 +2820,33 @@
           <w:sz w:val="24"/>
           <w:szCs w:val="24"/>
         </w:rPr>
-        <w:t>Produse</w:t>
+        <w:t>Prezentare</w:t>
+      </w:r>
+      <w:proofErr w:type="spellEnd"/>
+      <w:r>
+        <w:rPr>
+          <w:rFonts w:ascii="Times New Roman" w:hAnsi="Times New Roman" w:cs="Times New Roman"/>
+          <w:sz w:val="24"/>
+          <w:szCs w:val="24"/>
+        </w:rPr>
+        <w:t xml:space="preserve"> </w:t>
+      </w:r>
+      <w:proofErr w:type="spellStart"/>
+      <w:r>
+        <w:rPr>
+          <w:rFonts w:ascii="Times New Roman" w:hAnsi="Times New Roman" w:cs="Times New Roman"/>
+          <w:sz w:val="24"/>
+          <w:szCs w:val="24"/>
+        </w:rPr>
+        <w:t>p</w:t>
+      </w:r>
+      <w:r>
+        <w:rPr>
+          <w:rFonts w:ascii="Times New Roman" w:hAnsi="Times New Roman" w:cs="Times New Roman"/>
+          <w:sz w:val="24"/>
+          <w:szCs w:val="24"/>
+        </w:rPr>
+        <w:t>roduse</w:t>
       </w:r>
       <w:proofErr w:type="spellEnd"/>
       <w:r>
@@ -5632,15 +5658,7 @@
           <w:sz w:val="24"/>
           <w:szCs w:val="24"/>
         </w:rPr>
-        <w:t>)</w:t>
-      </w:r>
-      <w:r>
-        <w:rPr>
-          <w:rFonts w:ascii="Times New Roman" w:hAnsi="Times New Roman" w:cs="Times New Roman"/>
-          <w:sz w:val="24"/>
-          <w:szCs w:val="24"/>
-        </w:rPr>
-        <w:t xml:space="preserve">: </w:t>
+        <w:t xml:space="preserve">): </w:t>
       </w:r>
       <w:proofErr w:type="spellStart"/>
       <w:r>
@@ -5853,7 +5871,25 @@
           <w:sz w:val="24"/>
           <w:szCs w:val="24"/>
         </w:rPr>
-        <w:t>Produse</w:t>
+        <w:t>Prezentare</w:t>
+      </w:r>
+      <w:proofErr w:type="spellEnd"/>
+      <w:r>
+        <w:rPr>
+          <w:rFonts w:ascii="Times New Roman" w:hAnsi="Times New Roman" w:cs="Times New Roman"/>
+          <w:sz w:val="24"/>
+          <w:szCs w:val="24"/>
+        </w:rPr>
+        <w:t xml:space="preserve"> </w:t>
+      </w:r>
+      <w:proofErr w:type="spellStart"/>
+      <w:r>
+        <w:rPr>
+          <w:rFonts w:ascii="Times New Roman" w:hAnsi="Times New Roman" w:cs="Times New Roman"/>
+          <w:sz w:val="24"/>
+          <w:szCs w:val="24"/>
+        </w:rPr>
+        <w:t>produse</w:t>
       </w:r>
       <w:proofErr w:type="spellEnd"/>
       <w:r>
@@ -5942,25 +5978,7 @@
           <w:sz w:val="24"/>
           <w:szCs w:val="24"/>
         </w:rPr>
-        <w:t xml:space="preserve">, </w:t>
-      </w:r>
-      <w:proofErr w:type="gramStart"/>
-      <w:r>
-        <w:rPr>
-          <w:rFonts w:ascii="Times New Roman" w:hAnsi="Times New Roman" w:cs="Times New Roman"/>
-          <w:sz w:val="24"/>
-          <w:szCs w:val="24"/>
-        </w:rPr>
-        <w:t>In</w:t>
-      </w:r>
-      <w:proofErr w:type="gramEnd"/>
-      <w:r>
-        <w:rPr>
-          <w:rFonts w:ascii="Times New Roman" w:hAnsi="Times New Roman" w:cs="Times New Roman"/>
-          <w:sz w:val="24"/>
-          <w:szCs w:val="24"/>
-        </w:rPr>
-        <w:t xml:space="preserve"> </w:t>
+        <w:t xml:space="preserve">, In </w:t>
       </w:r>
       <w:proofErr w:type="spellStart"/>
       <w:r>
@@ -6016,6 +6034,8 @@
         </w:rPr>
         <w:t>.</w:t>
       </w:r>
+      <w:bookmarkStart w:id="0" w:name="_GoBack"/>
+      <w:bookmarkEnd w:id="0"/>
     </w:p>
     <w:p>
       <w:pPr>
@@ -10390,8 +10410,6 @@
         </w:rPr>
         <w:t>.</w:t>
       </w:r>
-      <w:bookmarkStart w:id="0" w:name="_GoBack"/>
-      <w:bookmarkEnd w:id="0"/>
     </w:p>
     <w:p>
       <w:pPr>

</xml_diff>